<commit_message>
db typos and id returning UI refinements added reservation "happening" date and selecting
</commit_message>
<xml_diff>
--- a/Tourism/Assignment_Analysis_and_Design_Document.docx
+++ b/Tourism/Assignment_Analysis_and_Design_Document.docx
@@ -10,40 +10,53 @@
           <w:rFonts w:ascii="Times New Roman" w:hAnsi="Times New Roman"/>
         </w:rPr>
       </w:pPr>
-      <w:fldSimple w:instr=" SUBJECT  \* MERGEFORMAT ">
-        <w:bookmarkStart w:id="0" w:name="_Toc222820220"/>
-        <w:bookmarkStart w:id="1" w:name="_Toc222821166"/>
-        <w:bookmarkStart w:id="2" w:name="_Toc222883074"/>
-        <w:bookmarkStart w:id="3" w:name="_Toc254770225"/>
-        <w:bookmarkStart w:id="4" w:name="_Toc254770265"/>
-        <w:bookmarkStart w:id="5" w:name="_Toc254771756"/>
-        <w:bookmarkStart w:id="6" w:name="_Toc254785382"/>
-        <w:r>
-          <w:rPr>
-            <w:rFonts w:ascii="Times New Roman" w:hAnsi="Times New Roman"/>
-          </w:rPr>
-          <w:t>&lt;</w:t>
-        </w:r>
-        <w:r>
-          <w:rPr>
-            <w:rFonts w:ascii="Times New Roman" w:hAnsi="Times New Roman"/>
-          </w:rPr>
-          <w:t>Tourism agency</w:t>
-        </w:r>
-        <w:r>
-          <w:rPr>
-            <w:rFonts w:ascii="Times New Roman" w:hAnsi="Times New Roman"/>
-          </w:rPr>
-          <w:t>&gt;</w:t>
-        </w:r>
-        <w:bookmarkEnd w:id="0"/>
-        <w:bookmarkEnd w:id="1"/>
-        <w:bookmarkEnd w:id="2"/>
-        <w:bookmarkEnd w:id="3"/>
-        <w:bookmarkEnd w:id="4"/>
-        <w:bookmarkEnd w:id="5"/>
-        <w:bookmarkEnd w:id="6"/>
-      </w:fldSimple>
+      <w:r>
+        <w:fldChar w:fldCharType="begin"/>
+      </w:r>
+      <w:r>
+        <w:instrText xml:space="preserve"> SUBJECT  \* MERGEFORMAT </w:instrText>
+      </w:r>
+      <w:r>
+        <w:fldChar w:fldCharType="separate"/>
+      </w:r>
+      <w:bookmarkStart w:id="0" w:name="_Toc222820220"/>
+      <w:bookmarkStart w:id="1" w:name="_Toc222821166"/>
+      <w:bookmarkStart w:id="2" w:name="_Toc222883074"/>
+      <w:bookmarkStart w:id="3" w:name="_Toc254770225"/>
+      <w:bookmarkStart w:id="4" w:name="_Toc254770265"/>
+      <w:bookmarkStart w:id="5" w:name="_Toc254771756"/>
+      <w:bookmarkStart w:id="6" w:name="_Toc254785382"/>
+      <w:r>
+        <w:rPr>
+          <w:rFonts w:ascii="Times New Roman" w:hAnsi="Times New Roman"/>
+        </w:rPr>
+        <w:t>&lt;</w:t>
+      </w:r>
+      <w:r>
+        <w:rPr>
+          <w:rFonts w:ascii="Times New Roman" w:hAnsi="Times New Roman"/>
+        </w:rPr>
+        <w:t>Tourism agency</w:t>
+      </w:r>
+      <w:r>
+        <w:rPr>
+          <w:rFonts w:ascii="Times New Roman" w:hAnsi="Times New Roman"/>
+        </w:rPr>
+        <w:t>&gt;</w:t>
+      </w:r>
+      <w:bookmarkEnd w:id="0"/>
+      <w:bookmarkEnd w:id="1"/>
+      <w:bookmarkEnd w:id="2"/>
+      <w:bookmarkEnd w:id="3"/>
+      <w:bookmarkEnd w:id="4"/>
+      <w:bookmarkEnd w:id="5"/>
+      <w:bookmarkEnd w:id="6"/>
+      <w:r>
+        <w:rPr>
+          <w:rFonts w:ascii="Times New Roman" w:hAnsi="Times New Roman"/>
+        </w:rPr>
+        <w:fldChar w:fldCharType="end"/>
+      </w:r>
     </w:p>
     <w:p>
       <w:pPr>
@@ -53,28 +66,41 @@
           <w:rFonts w:ascii="Times New Roman" w:hAnsi="Times New Roman"/>
         </w:rPr>
       </w:pPr>
-      <w:fldSimple w:instr=" TITLE  \* MERGEFORMAT ">
-        <w:bookmarkStart w:id="7" w:name="_Toc222820221"/>
-        <w:bookmarkStart w:id="8" w:name="_Toc222821167"/>
-        <w:bookmarkStart w:id="9" w:name="_Toc222883075"/>
-        <w:bookmarkStart w:id="10" w:name="_Toc254770226"/>
-        <w:bookmarkStart w:id="11" w:name="_Toc254770266"/>
-        <w:bookmarkStart w:id="12" w:name="_Toc254771757"/>
-        <w:bookmarkStart w:id="13" w:name="_Toc254785383"/>
-        <w:r>
-          <w:rPr>
-            <w:rFonts w:ascii="Times New Roman" w:hAnsi="Times New Roman"/>
-          </w:rPr>
-          <w:t>Analysis and Design Document</w:t>
-        </w:r>
-        <w:bookmarkEnd w:id="7"/>
-        <w:bookmarkEnd w:id="8"/>
-        <w:bookmarkEnd w:id="9"/>
-        <w:bookmarkEnd w:id="10"/>
-        <w:bookmarkEnd w:id="11"/>
-        <w:bookmarkEnd w:id="12"/>
-        <w:bookmarkEnd w:id="13"/>
-      </w:fldSimple>
+      <w:r>
+        <w:fldChar w:fldCharType="begin"/>
+      </w:r>
+      <w:r>
+        <w:instrText xml:space="preserve"> TITLE  \* MERGEFORMAT </w:instrText>
+      </w:r>
+      <w:r>
+        <w:fldChar w:fldCharType="separate"/>
+      </w:r>
+      <w:bookmarkStart w:id="7" w:name="_Toc222820221"/>
+      <w:bookmarkStart w:id="8" w:name="_Toc222821167"/>
+      <w:bookmarkStart w:id="9" w:name="_Toc222883075"/>
+      <w:bookmarkStart w:id="10" w:name="_Toc254770226"/>
+      <w:bookmarkStart w:id="11" w:name="_Toc254770266"/>
+      <w:bookmarkStart w:id="12" w:name="_Toc254771757"/>
+      <w:bookmarkStart w:id="13" w:name="_Toc254785383"/>
+      <w:r>
+        <w:rPr>
+          <w:rFonts w:ascii="Times New Roman" w:hAnsi="Times New Roman"/>
+        </w:rPr>
+        <w:t>Analysis and Design Document</w:t>
+      </w:r>
+      <w:bookmarkEnd w:id="7"/>
+      <w:bookmarkEnd w:id="8"/>
+      <w:bookmarkEnd w:id="9"/>
+      <w:bookmarkEnd w:id="10"/>
+      <w:bookmarkEnd w:id="11"/>
+      <w:bookmarkEnd w:id="12"/>
+      <w:bookmarkEnd w:id="13"/>
+      <w:r>
+        <w:rPr>
+          <w:rFonts w:ascii="Times New Roman" w:hAnsi="Times New Roman"/>
+        </w:rPr>
+        <w:fldChar w:fldCharType="end"/>
+      </w:r>
     </w:p>
     <w:p>
       <w:pPr>
@@ -1960,7 +1986,6 @@
         <w:widowControl/>
         <w:spacing w:after="200" w:line="276" w:lineRule="auto"/>
       </w:pPr>
-      <w:bookmarkStart w:id="36" w:name="_GoBack"/>
       <w:r>
         <w:rPr>
           <w:noProof/>
@@ -2002,7 +2027,6 @@
           </wp:inline>
         </w:drawing>
       </w:r>
-      <w:bookmarkEnd w:id="36"/>
       <w:r>
         <w:br w:type="page"/>
       </w:r>
@@ -2015,7 +2039,7 @@
           <w:rFonts w:ascii="Times New Roman" w:hAnsi="Times New Roman"/>
         </w:rPr>
       </w:pPr>
-      <w:bookmarkStart w:id="37" w:name="_Toc254785394"/>
+      <w:bookmarkStart w:id="36" w:name="_Toc254785394"/>
       <w:r>
         <w:rPr>
           <w:rFonts w:ascii="Times New Roman" w:hAnsi="Times New Roman"/>
@@ -2029,7 +2053,7 @@
         </w:rPr>
         <w:t>. Data Model</w:t>
       </w:r>
-      <w:bookmarkEnd w:id="37"/>
+      <w:bookmarkEnd w:id="36"/>
       <w:r>
         <w:rPr>
           <w:rFonts w:ascii="Times New Roman" w:hAnsi="Times New Roman"/>
@@ -2156,7 +2180,7 @@
           <w:sz w:val="24"/>
         </w:rPr>
       </w:pPr>
-      <w:bookmarkStart w:id="38" w:name="_Toc254785395"/>
+      <w:bookmarkStart w:id="37" w:name="_Toc254785395"/>
       <w:r>
         <w:rPr>
           <w:rFonts w:ascii="Times New Roman" w:hAnsi="Times New Roman"/>
@@ -2182,7 +2206,7 @@
         </w:rPr>
         <w:t xml:space="preserve"> Testing</w:t>
       </w:r>
-      <w:bookmarkEnd w:id="38"/>
+      <w:bookmarkEnd w:id="37"/>
     </w:p>
     <w:p/>
     <w:p>
@@ -2210,7 +2234,7 @@
           <w:rFonts w:ascii="Times New Roman" w:hAnsi="Times New Roman"/>
         </w:rPr>
       </w:pPr>
-      <w:bookmarkStart w:id="39" w:name="_Toc254785396"/>
+      <w:bookmarkStart w:id="38" w:name="_Toc254785396"/>
       <w:r>
         <w:rPr>
           <w:rFonts w:ascii="Times New Roman" w:hAnsi="Times New Roman"/>
@@ -2223,7 +2247,7 @@
         </w:rPr>
         <w:t>. Bibliography</w:t>
       </w:r>
-      <w:bookmarkEnd w:id="39"/>
+      <w:bookmarkEnd w:id="38"/>
     </w:p>
     <w:p/>
     <w:p>
@@ -2396,11 +2420,58 @@
       </w:hyperlink>
     </w:p>
     <w:p/>
+    <w:p/>
+    <w:p/>
+    <w:p/>
+    <w:p>
+      <w:r>
+        <w:rPr>
+          <w:noProof/>
+        </w:rPr>
+        <w:drawing>
+          <wp:inline distT="0" distB="0" distL="0" distR="0" wp14:anchorId="64C81C36" wp14:editId="439562A5">
+            <wp:extent cx="5943600" cy="5384165"/>
+            <wp:effectExtent l="0" t="0" r="0" b="0"/>
+            <wp:docPr id="9" name="Picture 9"/>
+            <wp:cNvGraphicFramePr>
+              <a:graphicFrameLocks xmlns:a="http://schemas.openxmlformats.org/drawingml/2006/main" noChangeAspect="1"/>
+            </wp:cNvGraphicFramePr>
+            <a:graphic xmlns:a="http://schemas.openxmlformats.org/drawingml/2006/main">
+              <a:graphicData uri="http://schemas.openxmlformats.org/drawingml/2006/picture">
+                <pic:pic xmlns:pic="http://schemas.openxmlformats.org/drawingml/2006/picture">
+                  <pic:nvPicPr>
+                    <pic:cNvPr id="1" name=""/>
+                    <pic:cNvPicPr/>
+                  </pic:nvPicPr>
+                  <pic:blipFill>
+                    <a:blip r:embed="rId28"/>
+                    <a:stretch>
+                      <a:fillRect/>
+                    </a:stretch>
+                  </pic:blipFill>
+                  <pic:spPr>
+                    <a:xfrm>
+                      <a:off x="0" y="0"/>
+                      <a:ext cx="5943600" cy="5384165"/>
+                    </a:xfrm>
+                    <a:prstGeom prst="rect">
+                      <a:avLst/>
+                    </a:prstGeom>
+                  </pic:spPr>
+                </pic:pic>
+              </a:graphicData>
+            </a:graphic>
+          </wp:inline>
+        </w:drawing>
+      </w:r>
+      <w:bookmarkStart w:id="39" w:name="_GoBack"/>
+      <w:bookmarkEnd w:id="39"/>
+    </w:p>
     <w:sectPr>
-      <w:headerReference w:type="default" r:id="rId28"/>
-      <w:footerReference w:type="default" r:id="rId29"/>
-      <w:headerReference w:type="first" r:id="rId30"/>
-      <w:footerReference w:type="first" r:id="rId31"/>
+      <w:headerReference w:type="default" r:id="rId29"/>
+      <w:footerReference w:type="default" r:id="rId30"/>
+      <w:headerReference w:type="first" r:id="rId31"/>
+      <w:footerReference w:type="first" r:id="rId32"/>
       <w:pgSz w:w="12240" w:h="15840" w:code="1"/>
       <w:pgMar w:top="1440" w:right="1440" w:bottom="1440" w:left="1440" w:header="720" w:footer="720" w:gutter="0"/>
       <w:cols w:space="720"/>
@@ -2547,11 +2618,21 @@
           <w:r>
             <w:sym w:font="Symbol" w:char="F0D3"/>
           </w:r>
-          <w:fldSimple w:instr=" DOCPROPERTY &quot;Company&quot;  \* MERGEFORMAT ">
-            <w:r>
-              <w:t>UTCN</w:t>
-            </w:r>
-          </w:fldSimple>
+          <w:r>
+            <w:fldChar w:fldCharType="begin"/>
+          </w:r>
+          <w:r>
+            <w:instrText xml:space="preserve"> DOCPROPERTY "Company"  \* MERGEFORMAT </w:instrText>
+          </w:r>
+          <w:r>
+            <w:fldChar w:fldCharType="separate"/>
+          </w:r>
+          <w:r>
+            <w:t>UTCN</w:t>
+          </w:r>
+          <w:r>
+            <w:fldChar w:fldCharType="end"/>
+          </w:r>
           <w:r>
             <w:t xml:space="preserve">, </w:t>
           </w:r>
@@ -2615,7 +2696,7 @@
               <w:rStyle w:val="PageNumber"/>
               <w:noProof/>
             </w:rPr>
-            <w:t>7</w:t>
+            <w:t>11</w:t>
           </w:r>
           <w:r>
             <w:rPr>
@@ -2629,15 +2710,29 @@
             </w:rPr>
             <w:t xml:space="preserve"> of </w:t>
           </w:r>
-          <w:fldSimple w:instr=" NUMPAGES  \* MERGEFORMAT ">
-            <w:r>
-              <w:rPr>
-                <w:rStyle w:val="PageNumber"/>
-                <w:noProof/>
-              </w:rPr>
-              <w:t>11</w:t>
-            </w:r>
-          </w:fldSimple>
+          <w:r>
+            <w:fldChar w:fldCharType="begin"/>
+          </w:r>
+          <w:r>
+            <w:instrText xml:space="preserve"> NUMPAGES  \* MERGEFORMAT </w:instrText>
+          </w:r>
+          <w:r>
+            <w:fldChar w:fldCharType="separate"/>
+          </w:r>
+          <w:r>
+            <w:rPr>
+              <w:rStyle w:val="PageNumber"/>
+              <w:noProof/>
+            </w:rPr>
+            <w:t>11</w:t>
+          </w:r>
+          <w:r>
+            <w:rPr>
+              <w:rStyle w:val="PageNumber"/>
+              <w:noProof/>
+            </w:rPr>
+            <w:fldChar w:fldCharType="end"/>
+          </w:r>
         </w:p>
       </w:tc>
     </w:tr>
@@ -4395,7 +4490,7 @@
 </file>
 
 <file path=customXml/itemProps1.xml><?xml version="1.0" encoding="utf-8"?>
-<ds:datastoreItem xmlns:ds="http://schemas.openxmlformats.org/officeDocument/2006/customXml" ds:itemID="{1AC19B57-AD9E-4959-9961-5AC9E645CC0C}">
+<ds:datastoreItem xmlns:ds="http://schemas.openxmlformats.org/officeDocument/2006/customXml" ds:itemID="{5A4CFAB9-8215-4420-9854-148BD6273858}">
   <ds:schemaRefs>
     <ds:schemaRef ds:uri="http://schemas.openxmlformats.org/officeDocument/2006/bibliography"/>
   </ds:schemaRefs>

</xml_diff>

<commit_message>
database diagram payment bug fix
</commit_message>
<xml_diff>
--- a/Tourism/Assignment_Analysis_and_Design_Document.docx
+++ b/Tourism/Assignment_Analysis_and_Design_Document.docx
@@ -10,53 +10,40 @@
           <w:rFonts w:ascii="Times New Roman" w:hAnsi="Times New Roman"/>
         </w:rPr>
       </w:pPr>
-      <w:r>
-        <w:fldChar w:fldCharType="begin"/>
-      </w:r>
-      <w:r>
-        <w:instrText xml:space="preserve"> SUBJECT  \* MERGEFORMAT </w:instrText>
-      </w:r>
-      <w:r>
-        <w:fldChar w:fldCharType="separate"/>
-      </w:r>
-      <w:bookmarkStart w:id="0" w:name="_Toc222820220"/>
-      <w:bookmarkStart w:id="1" w:name="_Toc222821166"/>
-      <w:bookmarkStart w:id="2" w:name="_Toc222883074"/>
-      <w:bookmarkStart w:id="3" w:name="_Toc254770225"/>
-      <w:bookmarkStart w:id="4" w:name="_Toc254770265"/>
-      <w:bookmarkStart w:id="5" w:name="_Toc254771756"/>
-      <w:bookmarkStart w:id="6" w:name="_Toc254785382"/>
-      <w:r>
-        <w:rPr>
-          <w:rFonts w:ascii="Times New Roman" w:hAnsi="Times New Roman"/>
-        </w:rPr>
-        <w:t>&lt;</w:t>
-      </w:r>
-      <w:r>
-        <w:rPr>
-          <w:rFonts w:ascii="Times New Roman" w:hAnsi="Times New Roman"/>
-        </w:rPr>
-        <w:t>Tourism agency</w:t>
-      </w:r>
-      <w:r>
-        <w:rPr>
-          <w:rFonts w:ascii="Times New Roman" w:hAnsi="Times New Roman"/>
-        </w:rPr>
-        <w:t>&gt;</w:t>
-      </w:r>
-      <w:bookmarkEnd w:id="0"/>
-      <w:bookmarkEnd w:id="1"/>
-      <w:bookmarkEnd w:id="2"/>
-      <w:bookmarkEnd w:id="3"/>
-      <w:bookmarkEnd w:id="4"/>
-      <w:bookmarkEnd w:id="5"/>
-      <w:bookmarkEnd w:id="6"/>
-      <w:r>
-        <w:rPr>
-          <w:rFonts w:ascii="Times New Roman" w:hAnsi="Times New Roman"/>
-        </w:rPr>
-        <w:fldChar w:fldCharType="end"/>
-      </w:r>
+      <w:fldSimple w:instr=" SUBJECT  \* MERGEFORMAT ">
+        <w:bookmarkStart w:id="0" w:name="_Toc254785382"/>
+        <w:bookmarkStart w:id="1" w:name="_Toc254771756"/>
+        <w:bookmarkStart w:id="2" w:name="_Toc254770265"/>
+        <w:bookmarkStart w:id="3" w:name="_Toc254770225"/>
+        <w:bookmarkStart w:id="4" w:name="_Toc222883074"/>
+        <w:bookmarkStart w:id="5" w:name="_Toc222821166"/>
+        <w:bookmarkStart w:id="6" w:name="_Toc222820220"/>
+        <w:r>
+          <w:rPr>
+            <w:rFonts w:ascii="Times New Roman" w:hAnsi="Times New Roman"/>
+          </w:rPr>
+          <w:t>&lt;</w:t>
+        </w:r>
+        <w:r>
+          <w:rPr>
+            <w:rFonts w:ascii="Times New Roman" w:hAnsi="Times New Roman"/>
+          </w:rPr>
+          <w:t>Tourism agency</w:t>
+        </w:r>
+        <w:r>
+          <w:rPr>
+            <w:rFonts w:ascii="Times New Roman" w:hAnsi="Times New Roman"/>
+          </w:rPr>
+          <w:t>&gt;</w:t>
+        </w:r>
+        <w:bookmarkEnd w:id="0"/>
+        <w:bookmarkEnd w:id="1"/>
+        <w:bookmarkEnd w:id="2"/>
+        <w:bookmarkEnd w:id="3"/>
+        <w:bookmarkEnd w:id="4"/>
+        <w:bookmarkEnd w:id="5"/>
+        <w:bookmarkEnd w:id="6"/>
+      </w:fldSimple>
     </w:p>
     <w:p>
       <w:pPr>
@@ -66,41 +53,28 @@
           <w:rFonts w:ascii="Times New Roman" w:hAnsi="Times New Roman"/>
         </w:rPr>
       </w:pPr>
-      <w:r>
-        <w:fldChar w:fldCharType="begin"/>
-      </w:r>
-      <w:r>
-        <w:instrText xml:space="preserve"> TITLE  \* MERGEFORMAT </w:instrText>
-      </w:r>
-      <w:r>
-        <w:fldChar w:fldCharType="separate"/>
-      </w:r>
-      <w:bookmarkStart w:id="7" w:name="_Toc222820221"/>
-      <w:bookmarkStart w:id="8" w:name="_Toc222821167"/>
-      <w:bookmarkStart w:id="9" w:name="_Toc222883075"/>
-      <w:bookmarkStart w:id="10" w:name="_Toc254770226"/>
-      <w:bookmarkStart w:id="11" w:name="_Toc254770266"/>
-      <w:bookmarkStart w:id="12" w:name="_Toc254771757"/>
-      <w:bookmarkStart w:id="13" w:name="_Toc254785383"/>
-      <w:r>
-        <w:rPr>
-          <w:rFonts w:ascii="Times New Roman" w:hAnsi="Times New Roman"/>
-        </w:rPr>
-        <w:t>Analysis and Design Document</w:t>
-      </w:r>
-      <w:bookmarkEnd w:id="7"/>
-      <w:bookmarkEnd w:id="8"/>
-      <w:bookmarkEnd w:id="9"/>
-      <w:bookmarkEnd w:id="10"/>
-      <w:bookmarkEnd w:id="11"/>
-      <w:bookmarkEnd w:id="12"/>
-      <w:bookmarkEnd w:id="13"/>
-      <w:r>
-        <w:rPr>
-          <w:rFonts w:ascii="Times New Roman" w:hAnsi="Times New Roman"/>
-        </w:rPr>
-        <w:fldChar w:fldCharType="end"/>
-      </w:r>
+      <w:fldSimple w:instr=" TITLE  \* MERGEFORMAT ">
+        <w:bookmarkStart w:id="7" w:name="_Toc254785383"/>
+        <w:bookmarkStart w:id="8" w:name="_Toc254771757"/>
+        <w:bookmarkStart w:id="9" w:name="_Toc254770266"/>
+        <w:bookmarkStart w:id="10" w:name="_Toc254770226"/>
+        <w:bookmarkStart w:id="11" w:name="_Toc222883075"/>
+        <w:bookmarkStart w:id="12" w:name="_Toc222821167"/>
+        <w:bookmarkStart w:id="13" w:name="_Toc222820221"/>
+        <w:r>
+          <w:rPr>
+            <w:rFonts w:ascii="Times New Roman" w:hAnsi="Times New Roman"/>
+          </w:rPr>
+          <w:t>Analysis and Design Document</w:t>
+        </w:r>
+        <w:bookmarkEnd w:id="7"/>
+        <w:bookmarkEnd w:id="8"/>
+        <w:bookmarkEnd w:id="9"/>
+        <w:bookmarkEnd w:id="10"/>
+        <w:bookmarkEnd w:id="11"/>
+        <w:bookmarkEnd w:id="12"/>
+        <w:bookmarkEnd w:id="13"/>
+      </w:fldSimple>
     </w:p>
     <w:p>
       <w:pPr>
@@ -2160,13 +2134,66 @@
           </wp:inline>
         </w:drawing>
       </w:r>
-      <w:r>
+    </w:p>
+    <w:p>
+      <w:pPr>
+        <w:widowControl/>
+        <w:spacing w:after="200" w:line="276" w:lineRule="auto"/>
         <w:rPr>
           <w:i/>
           <w:color w:val="943634" w:themeColor="accent2" w:themeShade="BF"/>
         </w:rPr>
+      </w:pPr>
+      <w:r>
+        <w:rPr>
+          <w:noProof/>
+        </w:rPr>
+        <w:lastRenderedPageBreak/>
+        <w:drawing>
+          <wp:inline distT="0" distB="0" distL="0" distR="0" wp14:anchorId="222E0BA2" wp14:editId="5B811D5E">
+            <wp:extent cx="5943600" cy="5384165"/>
+            <wp:effectExtent l="0" t="0" r="0" b="0"/>
+            <wp:docPr id="9" name="Picture 9"/>
+            <wp:cNvGraphicFramePr>
+              <a:graphicFrameLocks xmlns:a="http://schemas.openxmlformats.org/drawingml/2006/main" noChangeAspect="1"/>
+            </wp:cNvGraphicFramePr>
+            <a:graphic xmlns:a="http://schemas.openxmlformats.org/drawingml/2006/main">
+              <a:graphicData uri="http://schemas.openxmlformats.org/drawingml/2006/picture">
+                <pic:pic xmlns:pic="http://schemas.openxmlformats.org/drawingml/2006/picture">
+                  <pic:nvPicPr>
+                    <pic:cNvPr id="1" name=""/>
+                    <pic:cNvPicPr/>
+                  </pic:nvPicPr>
+                  <pic:blipFill>
+                    <a:blip r:embed="rId24"/>
+                    <a:stretch>
+                      <a:fillRect/>
+                    </a:stretch>
+                  </pic:blipFill>
+                  <pic:spPr>
+                    <a:xfrm>
+                      <a:off x="0" y="0"/>
+                      <a:ext cx="5943600" cy="5384165"/>
+                    </a:xfrm>
+                    <a:prstGeom prst="rect">
+                      <a:avLst/>
+                    </a:prstGeom>
+                  </pic:spPr>
+                </pic:pic>
+              </a:graphicData>
+            </a:graphic>
+          </wp:inline>
+        </w:drawing>
+      </w:r>
+      <w:r>
+        <w:rPr>
+          <w:i/>
+          <w:color w:val="943634" w:themeColor="accent2" w:themeShade="BF"/>
+        </w:rPr>
         <w:br w:type="page"/>
       </w:r>
+      <w:bookmarkStart w:id="37" w:name="_GoBack"/>
+      <w:bookmarkEnd w:id="37"/>
     </w:p>
     <w:p>
       <w:pPr>
@@ -2180,7 +2207,7 @@
           <w:sz w:val="24"/>
         </w:rPr>
       </w:pPr>
-      <w:bookmarkStart w:id="37" w:name="_Toc254785395"/>
+      <w:bookmarkStart w:id="38" w:name="_Toc254785395"/>
       <w:r>
         <w:rPr>
           <w:rFonts w:ascii="Times New Roman" w:hAnsi="Times New Roman"/>
@@ -2206,7 +2233,7 @@
         </w:rPr>
         <w:t xml:space="preserve"> Testing</w:t>
       </w:r>
-      <w:bookmarkEnd w:id="37"/>
+      <w:bookmarkEnd w:id="38"/>
     </w:p>
     <w:p/>
     <w:p>
@@ -2234,7 +2261,7 @@
           <w:rFonts w:ascii="Times New Roman" w:hAnsi="Times New Roman"/>
         </w:rPr>
       </w:pPr>
-      <w:bookmarkStart w:id="38" w:name="_Toc254785396"/>
+      <w:bookmarkStart w:id="39" w:name="_Toc254785396"/>
       <w:r>
         <w:rPr>
           <w:rFonts w:ascii="Times New Roman" w:hAnsi="Times New Roman"/>
@@ -2247,7 +2274,7 @@
         </w:rPr>
         <w:t>. Bibliography</w:t>
       </w:r>
-      <w:bookmarkEnd w:id="38"/>
+      <w:bookmarkEnd w:id="39"/>
     </w:p>
     <w:p/>
     <w:p>
@@ -2304,7 +2331,7 @@
           <w:tab w:val="left" w:pos="14656"/>
         </w:tabs>
       </w:pPr>
-      <w:hyperlink r:id="rId24">
+      <w:hyperlink r:id="rId25">
         <w:r>
           <w:rPr>
             <w:color w:val="0000FF"/>
@@ -2339,7 +2366,7 @@
         </w:tabs>
         <w:spacing w:line="240" w:lineRule="auto"/>
       </w:pPr>
-      <w:hyperlink r:id="rId25">
+      <w:hyperlink r:id="rId26">
         <w:r>
           <w:rPr>
             <w:color w:val="0000FF"/>
@@ -2374,7 +2401,7 @@
         </w:tabs>
         <w:spacing w:line="240" w:lineRule="auto"/>
       </w:pPr>
-      <w:hyperlink r:id="rId26">
+      <w:hyperlink r:id="rId27">
         <w:r>
           <w:rPr>
             <w:color w:val="0000FF"/>
@@ -2409,7 +2436,7 @@
         </w:tabs>
         <w:spacing w:line="240" w:lineRule="auto"/>
       </w:pPr>
-      <w:hyperlink r:id="rId27">
+      <w:hyperlink r:id="rId28">
         <w:r>
           <w:rPr>
             <w:color w:val="0000FF"/>
@@ -2423,50 +2450,7 @@
     <w:p/>
     <w:p/>
     <w:p/>
-    <w:p>
-      <w:r>
-        <w:rPr>
-          <w:noProof/>
-        </w:rPr>
-        <w:drawing>
-          <wp:inline distT="0" distB="0" distL="0" distR="0" wp14:anchorId="64C81C36" wp14:editId="439562A5">
-            <wp:extent cx="5943600" cy="5384165"/>
-            <wp:effectExtent l="0" t="0" r="0" b="0"/>
-            <wp:docPr id="9" name="Picture 9"/>
-            <wp:cNvGraphicFramePr>
-              <a:graphicFrameLocks xmlns:a="http://schemas.openxmlformats.org/drawingml/2006/main" noChangeAspect="1"/>
-            </wp:cNvGraphicFramePr>
-            <a:graphic xmlns:a="http://schemas.openxmlformats.org/drawingml/2006/main">
-              <a:graphicData uri="http://schemas.openxmlformats.org/drawingml/2006/picture">
-                <pic:pic xmlns:pic="http://schemas.openxmlformats.org/drawingml/2006/picture">
-                  <pic:nvPicPr>
-                    <pic:cNvPr id="1" name=""/>
-                    <pic:cNvPicPr/>
-                  </pic:nvPicPr>
-                  <pic:blipFill>
-                    <a:blip r:embed="rId28"/>
-                    <a:stretch>
-                      <a:fillRect/>
-                    </a:stretch>
-                  </pic:blipFill>
-                  <pic:spPr>
-                    <a:xfrm>
-                      <a:off x="0" y="0"/>
-                      <a:ext cx="5943600" cy="5384165"/>
-                    </a:xfrm>
-                    <a:prstGeom prst="rect">
-                      <a:avLst/>
-                    </a:prstGeom>
-                  </pic:spPr>
-                </pic:pic>
-              </a:graphicData>
-            </a:graphic>
-          </wp:inline>
-        </w:drawing>
-      </w:r>
-      <w:bookmarkStart w:id="39" w:name="_GoBack"/>
-      <w:bookmarkEnd w:id="39"/>
-    </w:p>
+    <w:p/>
     <w:sectPr>
       <w:headerReference w:type="default" r:id="rId29"/>
       <w:footerReference w:type="default" r:id="rId30"/>
@@ -2618,21 +2602,11 @@
           <w:r>
             <w:sym w:font="Symbol" w:char="F0D3"/>
           </w:r>
-          <w:r>
-            <w:fldChar w:fldCharType="begin"/>
-          </w:r>
-          <w:r>
-            <w:instrText xml:space="preserve"> DOCPROPERTY "Company"  \* MERGEFORMAT </w:instrText>
-          </w:r>
-          <w:r>
-            <w:fldChar w:fldCharType="separate"/>
-          </w:r>
-          <w:r>
-            <w:t>UTCN</w:t>
-          </w:r>
-          <w:r>
-            <w:fldChar w:fldCharType="end"/>
-          </w:r>
+          <w:fldSimple w:instr=" DOCPROPERTY &quot;Company&quot;  \* MERGEFORMAT ">
+            <w:r>
+              <w:t>UTCN</w:t>
+            </w:r>
+          </w:fldSimple>
           <w:r>
             <w:t xml:space="preserve">, </w:t>
           </w:r>
@@ -2696,7 +2670,7 @@
               <w:rStyle w:val="PageNumber"/>
               <w:noProof/>
             </w:rPr>
-            <w:t>11</w:t>
+            <w:t>10</w:t>
           </w:r>
           <w:r>
             <w:rPr>
@@ -2710,29 +2684,15 @@
             </w:rPr>
             <w:t xml:space="preserve"> of </w:t>
           </w:r>
-          <w:r>
-            <w:fldChar w:fldCharType="begin"/>
-          </w:r>
-          <w:r>
-            <w:instrText xml:space="preserve"> NUMPAGES  \* MERGEFORMAT </w:instrText>
-          </w:r>
-          <w:r>
-            <w:fldChar w:fldCharType="separate"/>
-          </w:r>
-          <w:r>
-            <w:rPr>
-              <w:rStyle w:val="PageNumber"/>
-              <w:noProof/>
-            </w:rPr>
-            <w:t>11</w:t>
-          </w:r>
-          <w:r>
-            <w:rPr>
-              <w:rStyle w:val="PageNumber"/>
-              <w:noProof/>
-            </w:rPr>
-            <w:fldChar w:fldCharType="end"/>
-          </w:r>
+          <w:fldSimple w:instr=" NUMPAGES  \* MERGEFORMAT ">
+            <w:r>
+              <w:rPr>
+                <w:rStyle w:val="PageNumber"/>
+                <w:noProof/>
+              </w:rPr>
+              <w:t>12</w:t>
+            </w:r>
+          </w:fldSimple>
         </w:p>
       </w:tc>
     </w:tr>
@@ -4490,7 +4450,7 @@
 </file>
 
 <file path=customXml/itemProps1.xml><?xml version="1.0" encoding="utf-8"?>
-<ds:datastoreItem xmlns:ds="http://schemas.openxmlformats.org/officeDocument/2006/customXml" ds:itemID="{5A4CFAB9-8215-4420-9854-148BD6273858}">
+<ds:datastoreItem xmlns:ds="http://schemas.openxmlformats.org/officeDocument/2006/customXml" ds:itemID="{035C1A41-DE7B-44EF-9382-0524026403A4}">
   <ds:schemaRefs>
     <ds:schemaRef ds:uri="http://schemas.openxmlformats.org/officeDocument/2006/bibliography"/>
   </ds:schemaRefs>

</xml_diff>